<commit_message>
Update 12/11/2023 8:41PM EST
Update as of 8:41PM EST on 12/11/2023.
</commit_message>
<xml_diff>
--- a/20231211 - Global United Defense, Inc. - Global Security Sys. Serv. - Definitions - v1.0.1.10.docx
+++ b/20231211 - Global United Defense, Inc. - Global Security Sys. Serv. - Definitions - v1.0.1.10.docx
@@ -14258,6 +14258,36 @@
           <w:bCs/>
           <w:color w:val="00B050"/>
         </w:rPr>
+        <w:t>IMMEDIATELY</w:t>
+      </w:r>
+      <w:r>
+        <w:rPr>
+          <w:b/>
+          <w:bCs/>
+        </w:rPr>
+        <w:t xml:space="preserve"> </w:t>
+      </w:r>
+      <w:r>
+        <w:rPr>
+          <w:b/>
+          <w:bCs/>
+          <w:color w:val="00B0F0"/>
+        </w:rPr>
+        <w:t>AND</w:t>
+      </w:r>
+      <w:r>
+        <w:rPr>
+          <w:b/>
+          <w:bCs/>
+        </w:rPr>
+        <w:t xml:space="preserve"> </w:t>
+      </w:r>
+      <w:r>
+        <w:rPr>
+          <w:b/>
+          <w:bCs/>
+          <w:color w:val="00B050"/>
+        </w:rPr>
         <w:t>PERMANENTLY</w:t>
       </w:r>
       <w:r>
@@ -14400,24 +14430,30 @@
           <w:bCs/>
           <w:color w:val="FF0000"/>
         </w:rPr>
-        <w:t>ANY CODEWORD</w:t>
-      </w:r>
-      <w:r>
-        <w:rPr>
-          <w:b/>
-          <w:bCs/>
-        </w:rPr>
-        <w:t xml:space="preserve">                                 </w:t>
-      </w:r>
-      <w:proofErr w:type="gramStart"/>
-      <w:r>
-        <w:rPr>
-          <w:b/>
-          <w:bCs/>
-        </w:rPr>
-        <w:t xml:space="preserve">   “</w:t>
-      </w:r>
-      <w:proofErr w:type="gramEnd"/>
+        <w:t xml:space="preserve">ANY </w:t>
+      </w:r>
+      <w:r>
+        <w:rPr>
+          <w:b/>
+          <w:bCs/>
+          <w:color w:val="FF0000"/>
+        </w:rPr>
+        <w:t>CODEWORD</w:t>
+      </w:r>
+      <w:r>
+        <w:rPr>
+          <w:b/>
+          <w:bCs/>
+        </w:rPr>
+        <w:t xml:space="preserve"> </w:t>
+      </w:r>
+      <w:r>
+        <w:rPr>
+          <w:b/>
+          <w:bCs/>
+        </w:rPr>
+        <w:t>“</w:t>
+      </w:r>
       <w:r>
         <w:rPr>
           <w:rFonts w:ascii="Courier New" w:hAnsi="Courier New" w:cs="Courier New"/>

</xml_diff>